<commit_message>
Renamed pdf files and thermomether docx updated till PWM and DMA first approach.
</commit_message>
<xml_diff>
--- a/03_Documentation/Interface with the termomenter.docx
+++ b/03_Documentation/Interface with the termomenter.docx
@@ -13,20 +13,29 @@
       <w:proofErr w:type="spellEnd"/>
     </w:p>
     <w:p>
-      <w:r>
-        <w:t>The following is the initialization procedure.</w:t>
-      </w:r>
-    </w:p>
-    <w:p>
+      <w:pPr>
+        <w:pStyle w:val="Heading2"/>
+      </w:pPr>
+      <w:r>
+        <w:t>Peripherals</w:t>
+      </w:r>
+    </w:p>
+    <w:p>
+      <w:r>
+        <w:t>General peripheral block diagram from pp. 16 in the general overview reference.</w:t>
+      </w:r>
+    </w:p>
+    <w:p>
+      <w:bookmarkStart w:id="0" w:name="_GoBack"/>
       <w:r>
         <w:rPr>
           <w:noProof/>
         </w:rPr>
         <w:drawing>
-          <wp:inline distT="0" distB="0" distL="0" distR="0" wp14:anchorId="6D2C153C" wp14:editId="16B151BE">
-            <wp:extent cx="5943600" cy="2539365"/>
-            <wp:effectExtent l="0" t="0" r="0" b="0"/>
-            <wp:docPr id="2" name="Picture 2"/>
+          <wp:inline distT="0" distB="0" distL="0" distR="0" wp14:anchorId="7F92C70E" wp14:editId="2FBDC5B4">
+            <wp:extent cx="5943600" cy="3828415"/>
+            <wp:effectExtent l="0" t="0" r="0" b="635"/>
+            <wp:docPr id="10" name="Picture 10"/>
             <wp:cNvGraphicFramePr>
               <a:graphicFrameLocks xmlns:a="http://schemas.openxmlformats.org/drawingml/2006/main" noChangeAspect="1"/>
             </wp:cNvGraphicFramePr>
@@ -46,7 +55,7 @@
                   <pic:spPr>
                     <a:xfrm>
                       <a:off x="0" y="0"/>
-                      <a:ext cx="5943600" cy="2539365"/>
+                      <a:ext cx="5943600" cy="3828415"/>
                     </a:xfrm>
                     <a:prstGeom prst="rect">
                       <a:avLst/>
@@ -58,22 +67,19 @@
           </wp:inline>
         </w:drawing>
       </w:r>
-    </w:p>
-    <w:p>
-      <w:r>
-        <w:t xml:space="preserve">These are the times for the interface, p25. </w:t>
-      </w:r>
+      <w:bookmarkEnd w:id="0"/>
     </w:p>
     <w:p>
       <w:r>
         <w:rPr>
           <w:noProof/>
         </w:rPr>
+        <w:lastRenderedPageBreak/>
         <w:drawing>
-          <wp:inline distT="0" distB="0" distL="0" distR="0" wp14:anchorId="6069A94D" wp14:editId="285885A3">
-            <wp:extent cx="5943600" cy="2886075"/>
-            <wp:effectExtent l="0" t="0" r="0" b="9525"/>
-            <wp:docPr id="1" name="Picture 1"/>
+          <wp:inline distT="0" distB="0" distL="0" distR="0" wp14:anchorId="23876525" wp14:editId="541FB645">
+            <wp:extent cx="5943600" cy="4530090"/>
+            <wp:effectExtent l="0" t="0" r="0" b="3810"/>
+            <wp:docPr id="11" name="Picture 11"/>
             <wp:cNvGraphicFramePr>
               <a:graphicFrameLocks xmlns:a="http://schemas.openxmlformats.org/drawingml/2006/main" noChangeAspect="1"/>
             </wp:cNvGraphicFramePr>
@@ -93,7 +99,7 @@
                   <pic:spPr>
                     <a:xfrm>
                       <a:off x="0" y="0"/>
-                      <a:ext cx="5943600" cy="2886075"/>
+                      <a:ext cx="5943600" cy="4530090"/>
                     </a:xfrm>
                     <a:prstGeom prst="rect">
                       <a:avLst/>
@@ -107,16 +113,8 @@
       </w:r>
     </w:p>
     <w:p>
-      <w:pPr>
-        <w:pStyle w:val="Heading2"/>
-      </w:pPr>
-      <w:r>
-        <w:t>Setting up the timers</w:t>
-      </w:r>
-    </w:p>
-    <w:p>
-      <w:r>
-        <w:t>There are two main buses with a base clock depending on which timer/counter or peripheral is to be used, namely APB1 and APB2 Buses. The next image is part of the whole diagram in p16 of the MCU Datasheet:</w:t>
+      <w:r>
+        <w:t>The following is the initialization procedure.</w:t>
       </w:r>
     </w:p>
     <w:p>
@@ -124,12 +122,11 @@
         <w:rPr>
           <w:noProof/>
         </w:rPr>
-        <w:lastRenderedPageBreak/>
         <w:drawing>
-          <wp:inline distT="0" distB="0" distL="0" distR="0" wp14:anchorId="1ADBDAE2" wp14:editId="1E35856C">
-            <wp:extent cx="5800725" cy="2695575"/>
-            <wp:effectExtent l="0" t="0" r="9525" b="9525"/>
-            <wp:docPr id="3" name="Picture 3"/>
+          <wp:inline distT="0" distB="0" distL="0" distR="0" wp14:anchorId="6D2C153C" wp14:editId="16B151BE">
+            <wp:extent cx="5943600" cy="2539365"/>
+            <wp:effectExtent l="0" t="0" r="0" b="0"/>
+            <wp:docPr id="2" name="Picture 2"/>
             <wp:cNvGraphicFramePr>
               <a:graphicFrameLocks xmlns:a="http://schemas.openxmlformats.org/drawingml/2006/main" noChangeAspect="1"/>
             </wp:cNvGraphicFramePr>
@@ -149,7 +146,7 @@
                   <pic:spPr>
                     <a:xfrm>
                       <a:off x="0" y="0"/>
-                      <a:ext cx="5800725" cy="2695575"/>
+                      <a:ext cx="5943600" cy="2539365"/>
                     </a:xfrm>
                     <a:prstGeom prst="rect">
                       <a:avLst/>
@@ -164,7 +161,7 @@
     </w:p>
     <w:p>
       <w:r>
-        <w:t>From it, it can be concluded that Timer 6 and Timer 7 are related to APB1, so they are implemented to be the first timers to work with during the implementation of the 1Wire communication interface. Since the time base is 1 us, then that lead us to a Timer/Counter of frequency 1MHz.</w:t>
+        <w:t xml:space="preserve">These are the times for the interface, p25. </w:t>
       </w:r>
     </w:p>
     <w:p>
@@ -172,11 +169,12 @@
         <w:rPr>
           <w:noProof/>
         </w:rPr>
+        <w:lastRenderedPageBreak/>
         <w:drawing>
-          <wp:inline distT="0" distB="0" distL="0" distR="0" wp14:anchorId="1F76FE02" wp14:editId="00F15A75">
-            <wp:extent cx="5943600" cy="1134745"/>
-            <wp:effectExtent l="0" t="0" r="0" b="8255"/>
-            <wp:docPr id="5" name="Picture 5"/>
+          <wp:inline distT="0" distB="0" distL="0" distR="0" wp14:anchorId="6069A94D" wp14:editId="285885A3">
+            <wp:extent cx="5943600" cy="2886075"/>
+            <wp:effectExtent l="0" t="0" r="0" b="9525"/>
+            <wp:docPr id="1" name="Picture 1"/>
             <wp:cNvGraphicFramePr>
               <a:graphicFrameLocks xmlns:a="http://schemas.openxmlformats.org/drawingml/2006/main" noChangeAspect="1"/>
             </wp:cNvGraphicFramePr>
@@ -196,7 +194,7 @@
                   <pic:spPr>
                     <a:xfrm>
                       <a:off x="0" y="0"/>
-                      <a:ext cx="5943600" cy="1134745"/>
+                      <a:ext cx="5943600" cy="2886075"/>
                     </a:xfrm>
                     <a:prstGeom prst="rect">
                       <a:avLst/>
@@ -210,58 +208,16 @@
       </w:r>
     </w:p>
     <w:p>
-      <w:r>
-        <w:t>By disabling the USB feature the 100 MHz clock in the timer bus can be achieved for the APB2. That means that there will be a 10 ns base time achievable on the timers 10 and 11.</w:t>
-      </w:r>
-    </w:p>
-    <w:p>
       <w:pPr>
         <w:pStyle w:val="Heading2"/>
       </w:pPr>
       <w:r>
-        <w:t xml:space="preserve">The </w:t>
-      </w:r>
-      <w:proofErr w:type="gramStart"/>
-      <w:r>
-        <w:t>General  Purpose</w:t>
-      </w:r>
-      <w:proofErr w:type="gramEnd"/>
-      <w:r>
-        <w:t xml:space="preserve"> IO Pins setup</w:t>
-      </w:r>
-    </w:p>
-    <w:p>
-      <w:r>
-        <w:t>When the I/O port is programmed as output:</w:t>
-      </w:r>
-    </w:p>
-    <w:p>
-      <w:r>
-        <w:t>The output buffer is enabled:</w:t>
-      </w:r>
-    </w:p>
-    <w:p>
-      <w:pPr>
-        <w:pStyle w:val="ListParagraph"/>
-        <w:numPr>
-          <w:ilvl w:val="0"/>
-          <w:numId w:val="1"/>
-        </w:numPr>
-      </w:pPr>
-      <w:r>
-        <w:t>Open drain mode: A “0” in the Output register activates the N-MOS whereas a “1” in the Output register leaves the port in Hi-Z (the P-MOS is never activated)</w:t>
-      </w:r>
-    </w:p>
-    <w:p>
-      <w:pPr>
-        <w:pStyle w:val="ListParagraph"/>
-        <w:numPr>
-          <w:ilvl w:val="0"/>
-          <w:numId w:val="1"/>
-        </w:numPr>
-      </w:pPr>
-      <w:r>
-        <w:t>Push-pull mode: A “0” in the Output register activates the N-MOS whereas a “1” in the Output register activates the P-MOS</w:t>
+        <w:t>Setting up the timers</w:t>
+      </w:r>
+    </w:p>
+    <w:p>
+      <w:r>
+        <w:t>There are two main buses with a base clock depending on which timer/counter or peripheral is to be used, namely APB1 and APB2 Buses. The next image is part of the whole diagram in p16 of the MCU Datasheet:</w:t>
       </w:r>
     </w:p>
     <w:p>
@@ -269,12 +225,11 @@
         <w:rPr>
           <w:noProof/>
         </w:rPr>
-        <w:lastRenderedPageBreak/>
         <w:drawing>
-          <wp:inline distT="0" distB="0" distL="0" distR="0" wp14:anchorId="4B40ED67" wp14:editId="5E4A26E1">
-            <wp:extent cx="3800475" cy="3086100"/>
-            <wp:effectExtent l="0" t="0" r="9525" b="0"/>
-            <wp:docPr id="6" name="Picture 6"/>
+          <wp:inline distT="0" distB="0" distL="0" distR="0" wp14:anchorId="1ADBDAE2" wp14:editId="1E35856C">
+            <wp:extent cx="5800725" cy="2695575"/>
+            <wp:effectExtent l="0" t="0" r="9525" b="9525"/>
+            <wp:docPr id="3" name="Picture 3"/>
             <wp:cNvGraphicFramePr>
               <a:graphicFrameLocks xmlns:a="http://schemas.openxmlformats.org/drawingml/2006/main" noChangeAspect="1"/>
             </wp:cNvGraphicFramePr>
@@ -294,7 +249,7 @@
                   <pic:spPr>
                     <a:xfrm>
                       <a:off x="0" y="0"/>
-                      <a:ext cx="3800475" cy="3086100"/>
+                      <a:ext cx="5800725" cy="2695575"/>
                     </a:xfrm>
                     <a:prstGeom prst="rect">
                       <a:avLst/>
@@ -307,45 +262,22 @@
         </w:drawing>
       </w:r>
     </w:p>
-    <w:p/>
-    <w:p>
-      <w:r>
-        <w:t>Memory map of DS18B20</w:t>
-      </w:r>
-    </w:p>
-    <w:p>
-      <w:r>
-        <w:t>Due to its distribution the LSB is sent first followed by MSB.</w:t>
-      </w:r>
-    </w:p>
-    <w:p>
-      <w:r>
-        <w:t xml:space="preserve">The factory default sets the sensor to work with 12bit </w:t>
-      </w:r>
-      <w:proofErr w:type="spellStart"/>
-      <w:r>
-        <w:t>convertions</w:t>
-      </w:r>
-      <w:proofErr w:type="spellEnd"/>
-      <w:r>
-        <w:t xml:space="preserve"> of 750 </w:t>
-      </w:r>
-      <w:proofErr w:type="spellStart"/>
-      <w:r>
-        <w:t>ms.</w:t>
-      </w:r>
-      <w:proofErr w:type="spellEnd"/>
+    <w:p>
+      <w:r>
+        <w:t>From it, it can be concluded that Timer 6 and Timer 7 are related to APB1, so they are implemented to be the first timers to work with during the implementation of the 1Wire communication interface. Since the time base is 1 us, then that lead us to a Timer/Counter of frequency 1MHz.</w:t>
+      </w:r>
     </w:p>
     <w:p>
       <w:r>
         <w:rPr>
           <w:noProof/>
         </w:rPr>
+        <w:lastRenderedPageBreak/>
         <w:drawing>
-          <wp:inline distT="0" distB="0" distL="0" distR="0" wp14:anchorId="3BD09653" wp14:editId="476A40F2">
-            <wp:extent cx="5086350" cy="1161275"/>
-            <wp:effectExtent l="0" t="0" r="0" b="1270"/>
-            <wp:docPr id="8" name="Picture 8"/>
+          <wp:inline distT="0" distB="0" distL="0" distR="0" wp14:anchorId="1F76FE02" wp14:editId="00F15A75">
+            <wp:extent cx="5943600" cy="1134745"/>
+            <wp:effectExtent l="0" t="0" r="0" b="8255"/>
+            <wp:docPr id="5" name="Picture 5"/>
             <wp:cNvGraphicFramePr>
               <a:graphicFrameLocks xmlns:a="http://schemas.openxmlformats.org/drawingml/2006/main" noChangeAspect="1"/>
             </wp:cNvGraphicFramePr>
@@ -365,7 +297,7 @@
                   <pic:spPr>
                     <a:xfrm>
                       <a:off x="0" y="0"/>
-                      <a:ext cx="5133652" cy="1172075"/>
+                      <a:ext cx="5943600" cy="1134745"/>
                     </a:xfrm>
                     <a:prstGeom prst="rect">
                       <a:avLst/>
@@ -380,7 +312,57 @@
     </w:p>
     <w:p>
       <w:r>
-        <w:t>The temperature is converted into centigrade degrees and a division factor of 16 must be used.</w:t>
+        <w:t>By disabling the USB feature the 100 MHz clock in the timer bus can be achieved for the APB2. That means that there will be a 10 ns base time achievable on the timers 10 and 11.</w:t>
+      </w:r>
+    </w:p>
+    <w:p>
+      <w:pPr>
+        <w:pStyle w:val="Heading2"/>
+      </w:pPr>
+      <w:r>
+        <w:t xml:space="preserve">The </w:t>
+      </w:r>
+      <w:proofErr w:type="gramStart"/>
+      <w:r>
+        <w:t>General  Purpose</w:t>
+      </w:r>
+      <w:proofErr w:type="gramEnd"/>
+      <w:r>
+        <w:t xml:space="preserve"> IO Pins setup</w:t>
+      </w:r>
+    </w:p>
+    <w:p>
+      <w:r>
+        <w:t>When the I/O port is programmed as output:</w:t>
+      </w:r>
+    </w:p>
+    <w:p>
+      <w:r>
+        <w:t>The output buffer is enabled:</w:t>
+      </w:r>
+    </w:p>
+    <w:p>
+      <w:pPr>
+        <w:pStyle w:val="ListParagraph"/>
+        <w:numPr>
+          <w:ilvl w:val="0"/>
+          <w:numId w:val="1"/>
+        </w:numPr>
+      </w:pPr>
+      <w:r>
+        <w:t>Open drain mode: A “0” in the Output register activates the N-MOS whereas a “1” in the Output register leaves the port in Hi-Z (the P-MOS is never activated)</w:t>
+      </w:r>
+    </w:p>
+    <w:p>
+      <w:pPr>
+        <w:pStyle w:val="ListParagraph"/>
+        <w:numPr>
+          <w:ilvl w:val="0"/>
+          <w:numId w:val="1"/>
+        </w:numPr>
+      </w:pPr>
+      <w:r>
+        <w:t>Push-pull mode: A “0” in the Output register activates the N-MOS whereas a “1” in the Output register activates the P-MOS</w:t>
       </w:r>
     </w:p>
     <w:p>
@@ -388,12 +370,11 @@
         <w:rPr>
           <w:noProof/>
         </w:rPr>
-        <w:lastRenderedPageBreak/>
         <w:drawing>
-          <wp:inline distT="0" distB="0" distL="0" distR="0" wp14:anchorId="63099A0C" wp14:editId="24ED0A8D">
-            <wp:extent cx="3076575" cy="2539160"/>
-            <wp:effectExtent l="0" t="0" r="0" b="0"/>
-            <wp:docPr id="7" name="Picture 7"/>
+          <wp:inline distT="0" distB="0" distL="0" distR="0" wp14:anchorId="4B40ED67" wp14:editId="5E4A26E1">
+            <wp:extent cx="3800475" cy="3086100"/>
+            <wp:effectExtent l="0" t="0" r="9525" b="0"/>
+            <wp:docPr id="6" name="Picture 6"/>
             <wp:cNvGraphicFramePr>
               <a:graphicFrameLocks xmlns:a="http://schemas.openxmlformats.org/drawingml/2006/main" noChangeAspect="1"/>
             </wp:cNvGraphicFramePr>
@@ -411,9 +392,9 @@
                     </a:stretch>
                   </pic:blipFill>
                   <pic:spPr>
-                    <a:xfrm rot="10800000" flipH="1" flipV="1">
+                    <a:xfrm>
                       <a:off x="0" y="0"/>
-                      <a:ext cx="3083338" cy="2544742"/>
+                      <a:ext cx="3800475" cy="3086100"/>
                     </a:xfrm>
                     <a:prstGeom prst="rect">
                       <a:avLst/>
@@ -426,16 +407,46 @@
         </w:drawing>
       </w:r>
     </w:p>
+    <w:p/>
+    <w:p>
+      <w:r>
+        <w:t>Memory map of DS18B20</w:t>
+      </w:r>
+    </w:p>
+    <w:p>
+      <w:r>
+        <w:t>Due to its distribution the LSB is sent first followed by MSB.</w:t>
+      </w:r>
+    </w:p>
+    <w:p>
+      <w:r>
+        <w:t xml:space="preserve">The factory default sets the sensor to work with 12bit </w:t>
+      </w:r>
+      <w:proofErr w:type="spellStart"/>
+      <w:r>
+        <w:t>convertions</w:t>
+      </w:r>
+      <w:proofErr w:type="spellEnd"/>
+      <w:r>
+        <w:t xml:space="preserve"> of 750 </w:t>
+      </w:r>
+      <w:proofErr w:type="spellStart"/>
+      <w:r>
+        <w:t>ms.</w:t>
+      </w:r>
+      <w:proofErr w:type="spellEnd"/>
+    </w:p>
     <w:p>
       <w:r>
         <w:rPr>
           <w:noProof/>
         </w:rPr>
+        <w:lastRenderedPageBreak/>
         <w:drawing>
-          <wp:inline distT="0" distB="0" distL="0" distR="0" wp14:anchorId="777B7D1D" wp14:editId="3C693AAD">
-            <wp:extent cx="3267821" cy="3581400"/>
-            <wp:effectExtent l="0" t="0" r="8890" b="0"/>
-            <wp:docPr id="4" name="Picture 4"/>
+          <wp:inline distT="0" distB="0" distL="0" distR="0" wp14:anchorId="3BD09653" wp14:editId="476A40F2">
+            <wp:extent cx="5086350" cy="1161275"/>
+            <wp:effectExtent l="0" t="0" r="0" b="1270"/>
+            <wp:docPr id="8" name="Picture 8"/>
             <wp:cNvGraphicFramePr>
               <a:graphicFrameLocks xmlns:a="http://schemas.openxmlformats.org/drawingml/2006/main" noChangeAspect="1"/>
             </wp:cNvGraphicFramePr>
@@ -455,6 +466,95 @@
                   <pic:spPr>
                     <a:xfrm>
                       <a:off x="0" y="0"/>
+                      <a:ext cx="5133652" cy="1172075"/>
+                    </a:xfrm>
+                    <a:prstGeom prst="rect">
+                      <a:avLst/>
+                    </a:prstGeom>
+                  </pic:spPr>
+                </pic:pic>
+              </a:graphicData>
+            </a:graphic>
+          </wp:inline>
+        </w:drawing>
+      </w:r>
+    </w:p>
+    <w:p>
+      <w:r>
+        <w:t>The temperature is converted into centigrade degrees and a division factor of 16 must be used.</w:t>
+      </w:r>
+    </w:p>
+    <w:p>
+      <w:r>
+        <w:rPr>
+          <w:noProof/>
+        </w:rPr>
+        <w:drawing>
+          <wp:inline distT="0" distB="0" distL="0" distR="0" wp14:anchorId="63099A0C" wp14:editId="24ED0A8D">
+            <wp:extent cx="3076575" cy="2539160"/>
+            <wp:effectExtent l="0" t="0" r="0" b="0"/>
+            <wp:docPr id="7" name="Picture 7"/>
+            <wp:cNvGraphicFramePr>
+              <a:graphicFrameLocks xmlns:a="http://schemas.openxmlformats.org/drawingml/2006/main" noChangeAspect="1"/>
+            </wp:cNvGraphicFramePr>
+            <a:graphic xmlns:a="http://schemas.openxmlformats.org/drawingml/2006/main">
+              <a:graphicData uri="http://schemas.openxmlformats.org/drawingml/2006/picture">
+                <pic:pic xmlns:pic="http://schemas.openxmlformats.org/drawingml/2006/picture">
+                  <pic:nvPicPr>
+                    <pic:cNvPr id="1" name=""/>
+                    <pic:cNvPicPr/>
+                  </pic:nvPicPr>
+                  <pic:blipFill>
+                    <a:blip r:embed="rId13"/>
+                    <a:stretch>
+                      <a:fillRect/>
+                    </a:stretch>
+                  </pic:blipFill>
+                  <pic:spPr>
+                    <a:xfrm rot="10800000" flipH="1" flipV="1">
+                      <a:off x="0" y="0"/>
+                      <a:ext cx="3083338" cy="2544742"/>
+                    </a:xfrm>
+                    <a:prstGeom prst="rect">
+                      <a:avLst/>
+                    </a:prstGeom>
+                  </pic:spPr>
+                </pic:pic>
+              </a:graphicData>
+            </a:graphic>
+          </wp:inline>
+        </w:drawing>
+      </w:r>
+    </w:p>
+    <w:p>
+      <w:r>
+        <w:rPr>
+          <w:noProof/>
+        </w:rPr>
+        <w:drawing>
+          <wp:inline distT="0" distB="0" distL="0" distR="0" wp14:anchorId="777B7D1D" wp14:editId="3C693AAD">
+            <wp:extent cx="3267821" cy="3581400"/>
+            <wp:effectExtent l="0" t="0" r="8890" b="0"/>
+            <wp:docPr id="4" name="Picture 4"/>
+            <wp:cNvGraphicFramePr>
+              <a:graphicFrameLocks xmlns:a="http://schemas.openxmlformats.org/drawingml/2006/main" noChangeAspect="1"/>
+            </wp:cNvGraphicFramePr>
+            <a:graphic xmlns:a="http://schemas.openxmlformats.org/drawingml/2006/main">
+              <a:graphicData uri="http://schemas.openxmlformats.org/drawingml/2006/picture">
+                <pic:pic xmlns:pic="http://schemas.openxmlformats.org/drawingml/2006/picture">
+                  <pic:nvPicPr>
+                    <pic:cNvPr id="1" name=""/>
+                    <pic:cNvPicPr/>
+                  </pic:nvPicPr>
+                  <pic:blipFill>
+                    <a:blip r:embed="rId14"/>
+                    <a:stretch>
+                      <a:fillRect/>
+                    </a:stretch>
+                  </pic:blipFill>
+                  <pic:spPr>
+                    <a:xfrm>
+                      <a:off x="0" y="0"/>
                       <a:ext cx="3270584" cy="3584428"/>
                     </a:xfrm>
                     <a:prstGeom prst="rect">
@@ -475,6 +575,7 @@
     </w:p>
     <w:p>
       <w:r>
+        <w:lastRenderedPageBreak/>
         <w:t xml:space="preserve">The GPIO speed for the pin as an output is set to Low Frequency. The pull-up feature is enabled while the pin act as input. During the start cycle the Pin should be set first as an output. The same function should return a signed value to feedback the presence of the sensor. During the write routine, at the beginning, the pin should also be set as an output. </w:t>
       </w:r>
       <w:proofErr w:type="gramStart"/>
@@ -618,7 +719,6 @@
           <w:sz w:val="20"/>
           <w:szCs w:val="20"/>
         </w:rPr>
-        <w:lastRenderedPageBreak/>
         <w:t>#</w:t>
       </w:r>
       <w:proofErr w:type="gramStart"/>
@@ -835,10 +935,104 @@
         </w:rPr>
         <w:t xml:space="preserve">  */</w:t>
       </w:r>
-      <w:bookmarkStart w:id="0" w:name="_GoBack"/>
-      <w:bookmarkEnd w:id="0"/>
-    </w:p>
-    <w:p/>
+    </w:p>
+    <w:p>
+      <w:pPr>
+        <w:pStyle w:val="Heading2"/>
+      </w:pPr>
+      <w:r>
+        <w:t>LED ring control</w:t>
+      </w:r>
+    </w:p>
+    <w:p>
+      <w:r>
+        <w:t>The main information about the hardware features within the MCU F446ZE are included in the DM00135183 Reference Manual, pp 203.</w:t>
+      </w:r>
+    </w:p>
+    <w:p>
+      <w:r>
+        <w:t>The control of the LED Ring relays mainly on the right implementation of TIMER with PWM output pulse, another Timer to adjust the Duty Cycle and the DMA controller.</w:t>
+      </w:r>
+    </w:p>
+    <w:p>
+      <w:r>
+        <w:t>The MCU has integrated 2 DMA controllers. Each of them can handle of to 8 streams which can handle in turn up to 8 requests from peripherals. Hence, there is 128 possible requests available.</w:t>
+      </w:r>
+    </w:p>
+    <w:p>
+      <w:r>
+        <w:t>*Probably the direct mode will be implemented since it ensures one 32-length FIFO data will be transmitted. Does that mean that for each bit contained in the 24-bit-long data for each LED will need a whole 32-bit-long FIFO data?</w:t>
+      </w:r>
+    </w:p>
+    <w:p>
+      <w:r>
+        <w:t>*DMA Flower controller is software configurable up to 2^16 data items</w:t>
+      </w:r>
+    </w:p>
+    <w:p>
+      <w:r>
+        <w:t xml:space="preserve">Four-word length 32 FIFO memory items. They can be selected to be ½ until ¾ of the length, therefore, </w:t>
+      </w:r>
+      <w:r>
+        <w:t>a ¾ is selected (24bit-long).</w:t>
+      </w:r>
+    </w:p>
+    <w:p>
+      <w:r>
+        <w:t>Depending on the size of the destination location</w:t>
+      </w:r>
+      <w:proofErr w:type="gramStart"/>
+      <w:r>
+        <w:t>,  only</w:t>
+      </w:r>
+      <w:proofErr w:type="gramEnd"/>
+      <w:r>
+        <w:t xml:space="preserve"> the FIFO mode can pack and unpack only the necessary information to optimize the bandwidth.</w:t>
+      </w:r>
+    </w:p>
+    <w:p>
+      <w:r>
+        <w:rPr>
+          <w:noProof/>
+        </w:rPr>
+        <w:lastRenderedPageBreak/>
+        <w:drawing>
+          <wp:inline distT="0" distB="0" distL="0" distR="0" wp14:anchorId="5AD1BD52" wp14:editId="3861ACE2">
+            <wp:extent cx="5943600" cy="4606925"/>
+            <wp:effectExtent l="0" t="0" r="0" b="3175"/>
+            <wp:docPr id="9" name="Picture 9"/>
+            <wp:cNvGraphicFramePr>
+              <a:graphicFrameLocks xmlns:a="http://schemas.openxmlformats.org/drawingml/2006/main" noChangeAspect="1"/>
+            </wp:cNvGraphicFramePr>
+            <a:graphic xmlns:a="http://schemas.openxmlformats.org/drawingml/2006/main">
+              <a:graphicData uri="http://schemas.openxmlformats.org/drawingml/2006/picture">
+                <pic:pic xmlns:pic="http://schemas.openxmlformats.org/drawingml/2006/picture">
+                  <pic:nvPicPr>
+                    <pic:cNvPr id="1" name=""/>
+                    <pic:cNvPicPr/>
+                  </pic:nvPicPr>
+                  <pic:blipFill>
+                    <a:blip r:embed="rId15"/>
+                    <a:stretch>
+                      <a:fillRect/>
+                    </a:stretch>
+                  </pic:blipFill>
+                  <pic:spPr>
+                    <a:xfrm>
+                      <a:off x="0" y="0"/>
+                      <a:ext cx="5943600" cy="4606925"/>
+                    </a:xfrm>
+                    <a:prstGeom prst="rect">
+                      <a:avLst/>
+                    </a:prstGeom>
+                  </pic:spPr>
+                </pic:pic>
+              </a:graphicData>
+            </a:graphic>
+          </wp:inline>
+        </w:drawing>
+      </w:r>
+    </w:p>
     <w:sectPr>
       <w:pgSz w:w="12240" w:h="15840"/>
       <w:pgMar w:top="1440" w:right="1440" w:bottom="1440" w:left="1440" w:header="720" w:footer="720" w:gutter="0"/>
@@ -1386,6 +1580,28 @@
       <w:szCs w:val="26"/>
     </w:rPr>
   </w:style>
+  <w:style w:type="paragraph" w:styleId="Heading3">
+    <w:name w:val="heading 3"/>
+    <w:basedOn w:val="Normal"/>
+    <w:next w:val="Normal"/>
+    <w:link w:val="Heading3Char"/>
+    <w:uiPriority w:val="9"/>
+    <w:unhideWhenUsed/>
+    <w:qFormat/>
+    <w:rsid w:val="00426146"/>
+    <w:pPr>
+      <w:keepNext/>
+      <w:keepLines/>
+      <w:spacing w:before="40" w:after="0"/>
+      <w:outlineLvl w:val="2"/>
+    </w:pPr>
+    <w:rPr>
+      <w:rFonts w:asciiTheme="majorHAnsi" w:eastAsiaTheme="majorEastAsia" w:hAnsiTheme="majorHAnsi" w:cstheme="majorBidi"/>
+      <w:color w:val="1F4D78" w:themeColor="accent1" w:themeShade="7F"/>
+      <w:sz w:val="24"/>
+      <w:szCs w:val="24"/>
+    </w:rPr>
+  </w:style>
   <w:style w:type="character" w:default="1" w:styleId="DefaultParagraphFont">
     <w:name w:val="Default Paragraph Font"/>
     <w:uiPriority w:val="1"/>
@@ -1436,6 +1652,19 @@
       <w:ind w:left="720"/>
       <w:contextualSpacing/>
     </w:pPr>
+  </w:style>
+  <w:style w:type="character" w:customStyle="1" w:styleId="Heading3Char">
+    <w:name w:val="Heading 3 Char"/>
+    <w:basedOn w:val="DefaultParagraphFont"/>
+    <w:link w:val="Heading3"/>
+    <w:uiPriority w:val="9"/>
+    <w:rsid w:val="00426146"/>
+    <w:rPr>
+      <w:rFonts w:asciiTheme="majorHAnsi" w:eastAsiaTheme="majorEastAsia" w:hAnsiTheme="majorHAnsi" w:cstheme="majorBidi"/>
+      <w:color w:val="1F4D78" w:themeColor="accent1" w:themeShade="7F"/>
+      <w:sz w:val="24"/>
+      <w:szCs w:val="24"/>
+    </w:rPr>
   </w:style>
 </w:styles>
 </file>

</xml_diff>